<commit_message>
Dopo una lunga battaglia tra il progetto e le feste di natale finalmente carico: -Modifica classi per aggiunta nuove (ManagerCodiceVerifica, VerificationControl, VerficationCode) e modificate (RegistrationControl) Eliminate spesaPuntiBoundary, PartecipationNotification) -Modifica RAD V 2.0 per cambiare il sequence del caso d'uso UCREGISTRAZIONEUT
</commit_message>
<xml_diff>
--- a/Internal work product/RAD V2.0.docx
+++ b/Internal work product/RAD V2.0.docx
@@ -4094,7 +4094,7 @@
           <v:shape id="_x0000_i1025" type="#_x0000_t75" style="width:423.75pt;height:298.5pt" o:ole="">
             <v:imagedata r:id="rId5" o:title=""/>
           </v:shape>
-          <o:OLEObject Type="Embed" ProgID="FoxitReader.Document" ShapeID="_x0000_i1025" DrawAspect="Content" ObjectID="_1606912260" r:id="rId6"/>
+          <o:OLEObject Type="Embed" ProgID="FoxitReader.Document" ShapeID="_x0000_i1025" DrawAspect="Content" ObjectID="_1608131511" r:id="rId6"/>
         </w:object>
       </w:r>
     </w:p>
@@ -4171,7 +4171,7 @@
           <v:shape id="_x0000_i1026" type="#_x0000_t75" style="width:471pt;height:260.25pt" o:ole="">
             <v:imagedata r:id="rId7" o:title=""/>
           </v:shape>
-          <o:OLEObject Type="Embed" ProgID="FoxitReader.Document" ShapeID="_x0000_i1026" DrawAspect="Content" ObjectID="_1606912261" r:id="rId8"/>
+          <o:OLEObject Type="Embed" ProgID="FoxitReader.Document" ShapeID="_x0000_i1026" DrawAspect="Content" ObjectID="_1608131512" r:id="rId8"/>
         </w:object>
       </w:r>
     </w:p>
@@ -4260,7 +4260,7 @@
           <v:shape id="_x0000_i1027" type="#_x0000_t75" style="width:247.5pt;height:361.5pt" o:ole="">
             <v:imagedata r:id="rId9" o:title=""/>
           </v:shape>
-          <o:OLEObject Type="Embed" ProgID="FoxitReader.Document" ShapeID="_x0000_i1027" DrawAspect="Content" ObjectID="_1606912262" r:id="rId10"/>
+          <o:OLEObject Type="Embed" ProgID="FoxitReader.Document" ShapeID="_x0000_i1027" DrawAspect="Content" ObjectID="_1608131513" r:id="rId10"/>
         </w:object>
       </w:r>
     </w:p>
@@ -4474,7 +4474,7 @@
           <v:shape id="_x0000_i1028" type="#_x0000_t75" style="width:277.5pt;height:266.25pt" o:ole="">
             <v:imagedata r:id="rId11" o:title=""/>
           </v:shape>
-          <o:OLEObject Type="Embed" ProgID="FoxitReader.Document" ShapeID="_x0000_i1028" DrawAspect="Content" ObjectID="_1606912263" r:id="rId12"/>
+          <o:OLEObject Type="Embed" ProgID="FoxitReader.Document" ShapeID="_x0000_i1028" DrawAspect="Content" ObjectID="_1608131514" r:id="rId12"/>
         </w:object>
       </w:r>
     </w:p>
@@ -6469,6 +6469,7 @@
           <w:p/>
           <w:p/>
           <w:p/>
+          <w:p/>
           <w:p>
             <w:r>
               <w:t xml:space="preserve">2.Il sistema prende atto della partecipazione e aggiorna le statistiche relative all’evento selezionato </w:t>
@@ -6626,7 +6627,6 @@
           </w:tcPr>
           <w:p>
             <w:r>
-              <w:lastRenderedPageBreak/>
               <w:t>Nome caso d’uso</w:t>
             </w:r>
           </w:p>
@@ -7652,7 +7652,6 @@
           </w:tcPr>
           <w:p>
             <w:r>
-              <w:lastRenderedPageBreak/>
               <w:t>Nome caso d’uso</w:t>
             </w:r>
           </w:p>
@@ -8170,7 +8169,6 @@
           </w:tcPr>
           <w:p>
             <w:r>
-              <w:lastRenderedPageBreak/>
               <w:t>Nome caso d’uso</w:t>
             </w:r>
           </w:p>
@@ -8465,7 +8463,6 @@
               <w:rPr>
                 <w:lang w:val="en-GB"/>
               </w:rPr>
-              <w:lastRenderedPageBreak/>
               <w:t xml:space="preserve">Nome </w:t>
             </w:r>
             <w:proofErr w:type="spellStart"/>
@@ -8817,6 +8814,7 @@
               <w:ind w:left="708" w:firstLine="3"/>
             </w:pPr>
           </w:p>
+          <w:p/>
           <w:p/>
           <w:p/>
           <w:p/>
@@ -9098,7 +9096,6 @@
               <w:rPr>
                 <w:lang w:val="en-GB"/>
               </w:rPr>
-              <w:lastRenderedPageBreak/>
               <w:t xml:space="preserve">Nome </w:t>
             </w:r>
             <w:proofErr w:type="spellStart"/>
@@ -9969,7 +9966,6 @@
               <w:rPr>
                 <w:lang w:val="en-GB"/>
               </w:rPr>
-              <w:lastRenderedPageBreak/>
               <w:t xml:space="preserve">Nome </w:t>
             </w:r>
             <w:proofErr w:type="spellStart"/>
@@ -11581,7 +11577,6 @@
           </w:tcPr>
           <w:p>
             <w:r>
-              <w:lastRenderedPageBreak/>
               <w:t>Nome caso d’uso</w:t>
             </w:r>
           </w:p>
@@ -11961,7 +11956,6 @@
         <w:pStyle w:val="Titolo3"/>
       </w:pPr>
       <w:r>
-        <w:lastRenderedPageBreak/>
         <w:t>3.4.3 Modello ad oggetti</w:t>
       </w:r>
     </w:p>
@@ -12093,8 +12087,6 @@
           </wp:inline>
         </w:drawing>
       </w:r>
-      <w:bookmarkStart w:id="11" w:name="_GoBack"/>
-      <w:bookmarkEnd w:id="11"/>
     </w:p>
     <w:p>
       <w:pPr>
@@ -12265,7 +12257,6 @@
           <w:sz w:val="28"/>
           <w:szCs w:val="28"/>
         </w:rPr>
-        <w:lastRenderedPageBreak/>
         <w:t xml:space="preserve">Class </w:t>
       </w:r>
       <w:proofErr w:type="spellStart"/>
@@ -12300,6 +12291,7 @@
           <w:sz w:val="28"/>
           <w:szCs w:val="28"/>
         </w:rPr>
+        <w:lastRenderedPageBreak/>
         <w:drawing>
           <wp:inline distT="0" distB="0" distL="0" distR="0" wp14:anchorId="1C4A11FC" wp14:editId="60A0A692">
             <wp:extent cx="3535236" cy="8717280"/>
@@ -14032,17 +14024,20 @@
         <w:t>UCREGISTRAZIONEUT</w:t>
       </w:r>
     </w:p>
-    <w:p/>
+    <w:p>
+      <w:bookmarkStart w:id="11" w:name="_GoBack"/>
+      <w:bookmarkEnd w:id="11"/>
+    </w:p>
     <w:p>
       <w:r>
         <w:rPr>
           <w:noProof/>
         </w:rPr>
         <w:drawing>
-          <wp:inline distT="0" distB="0" distL="0" distR="0" wp14:anchorId="532B06F5" wp14:editId="34B6CFDA">
-            <wp:extent cx="6120130" cy="3536950"/>
-            <wp:effectExtent l="0" t="0" r="0" b="6350"/>
-            <wp:docPr id="17" name="Immagine 17"/>
+          <wp:inline distT="0" distB="0" distL="0" distR="0" wp14:anchorId="0516F729" wp14:editId="25AAF118">
+            <wp:extent cx="6120130" cy="4117975"/>
+            <wp:effectExtent l="0" t="0" r="0" b="0"/>
+            <wp:docPr id="2" name="Immagine 2"/>
             <wp:cNvGraphicFramePr>
               <a:graphicFrameLocks xmlns:a="http://schemas.openxmlformats.org/drawingml/2006/main" noChangeAspect="1"/>
             </wp:cNvGraphicFramePr>
@@ -14050,11 +14045,11 @@
               <a:graphicData uri="http://schemas.openxmlformats.org/drawingml/2006/picture">
                 <pic:pic xmlns:pic="http://schemas.openxmlformats.org/drawingml/2006/picture">
                   <pic:nvPicPr>
-                    <pic:cNvPr id="17" name="UCREGISTTRAZIONEUT.jpg"/>
+                    <pic:cNvPr id="2" name="UCREGISTTRAZIONEUT.jpg"/>
                     <pic:cNvPicPr/>
                   </pic:nvPicPr>
                   <pic:blipFill>
-                    <a:blip r:embed="rId27">
+                    <a:blip r:embed="rId27" cstate="print">
                       <a:extLst>
                         <a:ext uri="{28A0092B-C50C-407E-A947-70E740481C1C}">
                           <a14:useLocalDpi xmlns:a14="http://schemas.microsoft.com/office/drawing/2010/main" val="0"/>
@@ -14068,7 +14063,7 @@
                   <pic:spPr>
                     <a:xfrm>
                       <a:off x="0" y="0"/>
-                      <a:ext cx="6120130" cy="3536950"/>
+                      <a:ext cx="6120130" cy="4117975"/>
                     </a:xfrm>
                     <a:prstGeom prst="rect">
                       <a:avLst/>
@@ -14149,7 +14144,6 @@
     <w:p/>
     <w:p>
       <w:r>
-        <w:lastRenderedPageBreak/>
         <w:t>UCRATINGEV</w:t>
       </w:r>
     </w:p>
@@ -14271,7 +14265,6 @@
     <w:p/>
     <w:p>
       <w:r>
-        <w:lastRenderedPageBreak/>
         <w:t>UCVISRIC</w:t>
       </w:r>
       <w:r>
@@ -14385,6 +14378,7 @@
         <w:rPr>
           <w:noProof/>
         </w:rPr>
+        <w:lastRenderedPageBreak/>
         <w:drawing>
           <wp:inline distT="0" distB="0" distL="0" distR="0" wp14:anchorId="54AA181C" wp14:editId="1C6BD818">
             <wp:extent cx="6120130" cy="2830830"/>
@@ -14442,7 +14436,6 @@
           <w:sz w:val="28"/>
           <w:szCs w:val="28"/>
         </w:rPr>
-        <w:lastRenderedPageBreak/>
         <w:t>STATECHARTDIAGRAM</w:t>
       </w:r>
     </w:p>

</xml_diff>

<commit_message>
Modifiche durante la revisione dell'SDD, e rad
</commit_message>
<xml_diff>
--- a/Internal work product/RAD V2.0.docx
+++ b/Internal work product/RAD V2.0.docx
@@ -3589,7 +3589,24 @@
         </w:rPr>
       </w:pPr>
       <w:r>
-        <w:t xml:space="preserve">Il prodotto software deve fornire una piacevole navigazione all’utente, quindi avere dei tempi di risposta inferiore ai 700ms sotto traffico moderato. Requisiti stringenti sono richiesti dalla natura real-time della </w:t>
+        <w:t>Il prodotto software deve fornire una piacevole navigazione all’utente, quindi avere dei tempi di risposta inferiore ai 700ms sotto traffico moderato</w:t>
+      </w:r>
+      <w:r>
+        <w:t xml:space="preserve"> quando l’utente dispone di una connessione che non</w:t>
+      </w:r>
+      <w:r>
+        <w:t xml:space="preserve"> sia</w:t>
+      </w:r>
+      <w:bookmarkStart w:id="11" w:name="_GoBack"/>
+      <w:bookmarkEnd w:id="11"/>
+      <w:r>
+        <w:t xml:space="preserve"> limit</w:t>
+      </w:r>
+      <w:r>
+        <w:t>ante</w:t>
+      </w:r>
+      <w:r>
+        <w:t xml:space="preserve">. Requisiti stringenti sono richiesti dalla natura real-time della </w:t>
       </w:r>
       <w:proofErr w:type="spellStart"/>
       <w:r>
@@ -3893,7 +3910,11 @@
         <w:ind w:left="708"/>
       </w:pPr>
       <w:r>
-        <w:t>L’utente Francesco accede alla bacheca messaggi dell’evento per verificare se qualche altro utente abbia aggiunto dettagli all’evento stesso, mediante messaggio, ma essendo casualmente la bacheca vuota, Francesco abbandona la sezione dedicata all’evento e la piattaforma e all’orario prestabilito dettato dalle informazioni date all’evento, si reca al luogo specificato per “Play-Off Seria A 2”.</w:t>
+        <w:t xml:space="preserve">L’utente Francesco accede alla bacheca messaggi dell’evento per verificare se qualche altro utente abbia aggiunto dettagli all’evento stesso, mediante messaggio, ma essendo casualmente la bacheca vuota, Francesco abbandona la sezione dedicata all’evento e la piattaforma e all’orario prestabilito dettato dalle informazioni date all’evento, si reca al </w:t>
+      </w:r>
+      <w:r>
+        <w:lastRenderedPageBreak/>
+        <w:t>luogo specificato per “Play-Off Seria A 2”.</w:t>
       </w:r>
     </w:p>
     <w:p>
@@ -3901,7 +3922,6 @@
         <w:ind w:left="708"/>
       </w:pPr>
       <w:r>
-        <w:lastRenderedPageBreak/>
         <w:t>Arrivato nel luogo prestabilito, Francesco accede alla piattaforma “</w:t>
       </w:r>
       <w:proofErr w:type="spellStart"/>
@@ -4094,7 +4114,7 @@
           <v:shape id="_x0000_i1025" type="#_x0000_t75" style="width:423.75pt;height:298.5pt" o:ole="">
             <v:imagedata r:id="rId5" o:title=""/>
           </v:shape>
-          <o:OLEObject Type="Embed" ProgID="FoxitReader.Document" ShapeID="_x0000_i1025" DrawAspect="Content" ObjectID="_1608131511" r:id="rId6"/>
+          <o:OLEObject Type="Embed" ProgID="FoxitReader.Document" ShapeID="_x0000_i1025" DrawAspect="Content" ObjectID="_1609055682" r:id="rId6"/>
         </w:object>
       </w:r>
     </w:p>
@@ -4171,7 +4191,7 @@
           <v:shape id="_x0000_i1026" type="#_x0000_t75" style="width:471pt;height:260.25pt" o:ole="">
             <v:imagedata r:id="rId7" o:title=""/>
           </v:shape>
-          <o:OLEObject Type="Embed" ProgID="FoxitReader.Document" ShapeID="_x0000_i1026" DrawAspect="Content" ObjectID="_1608131512" r:id="rId8"/>
+          <o:OLEObject Type="Embed" ProgID="FoxitReader.Document" ShapeID="_x0000_i1026" DrawAspect="Content" ObjectID="_1609055683" r:id="rId8"/>
         </w:object>
       </w:r>
     </w:p>
@@ -4260,7 +4280,7 @@
           <v:shape id="_x0000_i1027" type="#_x0000_t75" style="width:247.5pt;height:361.5pt" o:ole="">
             <v:imagedata r:id="rId9" o:title=""/>
           </v:shape>
-          <o:OLEObject Type="Embed" ProgID="FoxitReader.Document" ShapeID="_x0000_i1027" DrawAspect="Content" ObjectID="_1608131513" r:id="rId10"/>
+          <o:OLEObject Type="Embed" ProgID="FoxitReader.Document" ShapeID="_x0000_i1027" DrawAspect="Content" ObjectID="_1609055684" r:id="rId10"/>
         </w:object>
       </w:r>
     </w:p>
@@ -4474,7 +4494,7 @@
           <v:shape id="_x0000_i1028" type="#_x0000_t75" style="width:277.5pt;height:266.25pt" o:ole="">
             <v:imagedata r:id="rId11" o:title=""/>
           </v:shape>
-          <o:OLEObject Type="Embed" ProgID="FoxitReader.Document" ShapeID="_x0000_i1028" DrawAspect="Content" ObjectID="_1608131514" r:id="rId12"/>
+          <o:OLEObject Type="Embed" ProgID="FoxitReader.Document" ShapeID="_x0000_i1028" DrawAspect="Content" ObjectID="_1609055685" r:id="rId12"/>
         </w:object>
       </w:r>
     </w:p>
@@ -12233,18 +12253,6 @@
       <w:pPr>
         <w:pStyle w:val="Paragrafoelenco"/>
         <w:ind w:left="0"/>
-      </w:pPr>
-    </w:p>
-    <w:p>
-      <w:pPr>
-        <w:pStyle w:val="Paragrafoelenco"/>
-        <w:ind w:left="0"/>
-      </w:pPr>
-    </w:p>
-    <w:p>
-      <w:pPr>
-        <w:pStyle w:val="Paragrafoelenco"/>
-        <w:ind w:left="0"/>
         <w:rPr>
           <w:b/>
           <w:sz w:val="28"/>
@@ -12257,6 +12265,7 @@
           <w:sz w:val="28"/>
           <w:szCs w:val="28"/>
         </w:rPr>
+        <w:lastRenderedPageBreak/>
         <w:t xml:space="preserve">Class </w:t>
       </w:r>
       <w:proofErr w:type="spellStart"/>
@@ -12291,7 +12300,6 @@
           <w:sz w:val="28"/>
           <w:szCs w:val="28"/>
         </w:rPr>
-        <w:lastRenderedPageBreak/>
         <w:drawing>
           <wp:inline distT="0" distB="0" distL="0" distR="0" wp14:anchorId="1C4A11FC" wp14:editId="60A0A692">
             <wp:extent cx="3535236" cy="8717280"/>
@@ -13088,236 +13096,6 @@
         <w:pStyle w:val="Paragrafoelenco"/>
         <w:ind w:left="0"/>
         <w:rPr>
-          <w:sz w:val="28"/>
-          <w:szCs w:val="28"/>
-        </w:rPr>
-      </w:pPr>
-    </w:p>
-    <w:p>
-      <w:pPr>
-        <w:pStyle w:val="Paragrafoelenco"/>
-        <w:ind w:left="0"/>
-        <w:rPr>
-          <w:sz w:val="28"/>
-          <w:szCs w:val="28"/>
-        </w:rPr>
-      </w:pPr>
-    </w:p>
-    <w:p>
-      <w:pPr>
-        <w:pStyle w:val="Paragrafoelenco"/>
-        <w:ind w:left="0"/>
-        <w:rPr>
-          <w:sz w:val="28"/>
-          <w:szCs w:val="28"/>
-        </w:rPr>
-      </w:pPr>
-    </w:p>
-    <w:p>
-      <w:pPr>
-        <w:pStyle w:val="Paragrafoelenco"/>
-        <w:ind w:left="0"/>
-        <w:rPr>
-          <w:sz w:val="28"/>
-          <w:szCs w:val="28"/>
-        </w:rPr>
-      </w:pPr>
-    </w:p>
-    <w:p>
-      <w:pPr>
-        <w:pStyle w:val="Paragrafoelenco"/>
-        <w:ind w:left="0"/>
-        <w:rPr>
-          <w:sz w:val="28"/>
-          <w:szCs w:val="28"/>
-        </w:rPr>
-      </w:pPr>
-    </w:p>
-    <w:p>
-      <w:pPr>
-        <w:pStyle w:val="Paragrafoelenco"/>
-        <w:ind w:left="0"/>
-        <w:rPr>
-          <w:sz w:val="28"/>
-          <w:szCs w:val="28"/>
-        </w:rPr>
-      </w:pPr>
-    </w:p>
-    <w:p>
-      <w:pPr>
-        <w:pStyle w:val="Paragrafoelenco"/>
-        <w:ind w:left="0"/>
-        <w:rPr>
-          <w:sz w:val="28"/>
-          <w:szCs w:val="28"/>
-        </w:rPr>
-      </w:pPr>
-    </w:p>
-    <w:p>
-      <w:pPr>
-        <w:pStyle w:val="Paragrafoelenco"/>
-        <w:ind w:left="0"/>
-        <w:rPr>
-          <w:sz w:val="28"/>
-          <w:szCs w:val="28"/>
-        </w:rPr>
-      </w:pPr>
-    </w:p>
-    <w:p>
-      <w:pPr>
-        <w:pStyle w:val="Paragrafoelenco"/>
-        <w:ind w:left="0"/>
-        <w:rPr>
-          <w:sz w:val="28"/>
-          <w:szCs w:val="28"/>
-        </w:rPr>
-      </w:pPr>
-    </w:p>
-    <w:p>
-      <w:pPr>
-        <w:pStyle w:val="Paragrafoelenco"/>
-        <w:ind w:left="0"/>
-        <w:rPr>
-          <w:sz w:val="28"/>
-          <w:szCs w:val="28"/>
-        </w:rPr>
-      </w:pPr>
-    </w:p>
-    <w:p>
-      <w:pPr>
-        <w:pStyle w:val="Paragrafoelenco"/>
-        <w:ind w:left="0"/>
-        <w:rPr>
-          <w:sz w:val="28"/>
-          <w:szCs w:val="28"/>
-        </w:rPr>
-      </w:pPr>
-    </w:p>
-    <w:p>
-      <w:pPr>
-        <w:pStyle w:val="Paragrafoelenco"/>
-        <w:ind w:left="0"/>
-        <w:rPr>
-          <w:sz w:val="28"/>
-          <w:szCs w:val="28"/>
-        </w:rPr>
-      </w:pPr>
-    </w:p>
-    <w:p>
-      <w:pPr>
-        <w:pStyle w:val="Paragrafoelenco"/>
-        <w:ind w:left="0"/>
-        <w:rPr>
-          <w:sz w:val="28"/>
-          <w:szCs w:val="28"/>
-        </w:rPr>
-      </w:pPr>
-    </w:p>
-    <w:p>
-      <w:pPr>
-        <w:pStyle w:val="Paragrafoelenco"/>
-        <w:ind w:left="0"/>
-        <w:rPr>
-          <w:sz w:val="28"/>
-          <w:szCs w:val="28"/>
-        </w:rPr>
-      </w:pPr>
-    </w:p>
-    <w:p>
-      <w:pPr>
-        <w:pStyle w:val="Paragrafoelenco"/>
-        <w:ind w:left="0"/>
-        <w:rPr>
-          <w:sz w:val="28"/>
-          <w:szCs w:val="28"/>
-        </w:rPr>
-      </w:pPr>
-    </w:p>
-    <w:p>
-      <w:pPr>
-        <w:pStyle w:val="Paragrafoelenco"/>
-        <w:ind w:left="0"/>
-        <w:rPr>
-          <w:sz w:val="28"/>
-          <w:szCs w:val="28"/>
-        </w:rPr>
-      </w:pPr>
-    </w:p>
-    <w:p>
-      <w:pPr>
-        <w:pStyle w:val="Paragrafoelenco"/>
-        <w:ind w:left="0"/>
-        <w:rPr>
-          <w:sz w:val="28"/>
-          <w:szCs w:val="28"/>
-        </w:rPr>
-      </w:pPr>
-    </w:p>
-    <w:p>
-      <w:pPr>
-        <w:pStyle w:val="Paragrafoelenco"/>
-        <w:ind w:left="0"/>
-        <w:rPr>
-          <w:sz w:val="28"/>
-          <w:szCs w:val="28"/>
-        </w:rPr>
-      </w:pPr>
-    </w:p>
-    <w:p>
-      <w:pPr>
-        <w:pStyle w:val="Paragrafoelenco"/>
-        <w:ind w:left="0"/>
-        <w:rPr>
-          <w:sz w:val="28"/>
-          <w:szCs w:val="28"/>
-        </w:rPr>
-      </w:pPr>
-    </w:p>
-    <w:p>
-      <w:pPr>
-        <w:pStyle w:val="Paragrafoelenco"/>
-        <w:ind w:left="0"/>
-        <w:rPr>
-          <w:sz w:val="28"/>
-          <w:szCs w:val="28"/>
-        </w:rPr>
-      </w:pPr>
-    </w:p>
-    <w:p>
-      <w:pPr>
-        <w:pStyle w:val="Paragrafoelenco"/>
-        <w:ind w:left="0"/>
-        <w:rPr>
-          <w:sz w:val="28"/>
-          <w:szCs w:val="28"/>
-        </w:rPr>
-      </w:pPr>
-    </w:p>
-    <w:p>
-      <w:pPr>
-        <w:pStyle w:val="Paragrafoelenco"/>
-        <w:ind w:left="0"/>
-        <w:rPr>
-          <w:sz w:val="28"/>
-          <w:szCs w:val="28"/>
-        </w:rPr>
-      </w:pPr>
-    </w:p>
-    <w:p>
-      <w:pPr>
-        <w:pStyle w:val="Paragrafoelenco"/>
-        <w:ind w:left="0"/>
-        <w:rPr>
-          <w:sz w:val="28"/>
-          <w:szCs w:val="28"/>
-        </w:rPr>
-      </w:pPr>
-    </w:p>
-    <w:p>
-      <w:pPr>
-        <w:pStyle w:val="Paragrafoelenco"/>
-        <w:ind w:left="0"/>
-        <w:rPr>
           <w:sz w:val="24"/>
           <w:szCs w:val="24"/>
         </w:rPr>
@@ -13449,92 +13227,7 @@
       </w:pPr>
     </w:p>
     <w:p>
-      <w:pPr>
-        <w:rPr>
-          <w:noProof/>
-        </w:rPr>
-      </w:pPr>
-    </w:p>
-    <w:p>
-      <w:pPr>
-        <w:rPr>
-          <w:noProof/>
-        </w:rPr>
-      </w:pPr>
-    </w:p>
-    <w:p>
-      <w:pPr>
-        <w:rPr>
-          <w:noProof/>
-        </w:rPr>
-      </w:pPr>
-    </w:p>
-    <w:p>
-      <w:pPr>
-        <w:rPr>
-          <w:noProof/>
-        </w:rPr>
-      </w:pPr>
-    </w:p>
-    <w:p>
-      <w:pPr>
-        <w:rPr>
-          <w:noProof/>
-        </w:rPr>
-      </w:pPr>
-    </w:p>
-    <w:p>
-      <w:pPr>
-        <w:rPr>
-          <w:noProof/>
-        </w:rPr>
-      </w:pPr>
-    </w:p>
-    <w:p>
-      <w:pPr>
-        <w:rPr>
-          <w:noProof/>
-        </w:rPr>
-      </w:pPr>
-    </w:p>
-    <w:p>
-      <w:pPr>
-        <w:rPr>
-          <w:noProof/>
-        </w:rPr>
-      </w:pPr>
-    </w:p>
-    <w:p>
-      <w:pPr>
-        <w:rPr>
-          <w:noProof/>
-        </w:rPr>
-      </w:pPr>
-    </w:p>
-    <w:p>
-      <w:pPr>
-        <w:rPr>
-          <w:noProof/>
-        </w:rPr>
-      </w:pPr>
-    </w:p>
-    <w:p>
-      <w:pPr>
-        <w:rPr>
-          <w:noProof/>
-        </w:rPr>
-      </w:pPr>
-    </w:p>
-    <w:p>
-      <w:pPr>
-        <w:rPr>
-          <w:noProof/>
-        </w:rPr>
-      </w:pPr>
-    </w:p>
-    <w:p>
-      <w:r>
-        <w:lastRenderedPageBreak/>
+      <w:r>
         <w:t>UCPEVENTO</w:t>
       </w:r>
     </w:p>
@@ -13646,15 +13339,6 @@
     <w:p/>
     <w:p/>
     <w:p/>
-    <w:p/>
-    <w:p/>
-    <w:p/>
-    <w:p/>
-    <w:p/>
-    <w:p/>
-    <w:p/>
-    <w:p/>
-    <w:p/>
     <w:p>
       <w:r>
         <w:t>UCVINFOEV</w:t>
@@ -13783,8 +13467,10 @@
     <w:p/>
     <w:p/>
     <w:p/>
-    <w:p>
-      <w:r>
+    <w:p/>
+    <w:p>
+      <w:r>
+        <w:lastRenderedPageBreak/>
         <w:t>UCSEGNALAZIONEMESS</w:t>
       </w:r>
     </w:p>
@@ -14018,16 +13704,14 @@
     <w:p/>
     <w:p/>
     <w:p/>
+    <w:p/>
     <w:p>
       <w:r>
         <w:lastRenderedPageBreak/>
         <w:t>UCREGISTRAZIONEUT</w:t>
       </w:r>
     </w:p>
-    <w:p>
-      <w:bookmarkStart w:id="11" w:name="_GoBack"/>
-      <w:bookmarkEnd w:id="11"/>
-    </w:p>
+    <w:p/>
     <w:p>
       <w:r>
         <w:rPr>
@@ -14368,8 +14052,23 @@
         </w:drawing>
       </w:r>
     </w:p>
-    <w:p>
-      <w:r>
+    <w:p/>
+    <w:p/>
+    <w:p/>
+    <w:p/>
+    <w:p/>
+    <w:p/>
+    <w:p/>
+    <w:p/>
+    <w:p/>
+    <w:p/>
+    <w:p/>
+    <w:p/>
+    <w:p/>
+    <w:p/>
+    <w:p>
+      <w:r>
+        <w:lastRenderedPageBreak/>
         <w:t>UCRICEUT</w:t>
       </w:r>
     </w:p>
@@ -14378,7 +14077,6 @@
         <w:rPr>
           <w:noProof/>
         </w:rPr>
-        <w:lastRenderedPageBreak/>
         <w:drawing>
           <wp:inline distT="0" distB="0" distL="0" distR="0" wp14:anchorId="54AA181C" wp14:editId="1C6BD818">
             <wp:extent cx="6120130" cy="2830830"/>
@@ -14430,6 +14128,24 @@
           <w:szCs w:val="28"/>
         </w:rPr>
       </w:pPr>
+    </w:p>
+    <w:p>
+      <w:pPr>
+        <w:rPr>
+          <w:b/>
+          <w:sz w:val="28"/>
+          <w:szCs w:val="28"/>
+        </w:rPr>
+      </w:pPr>
+    </w:p>
+    <w:p>
+      <w:pPr>
+        <w:rPr>
+          <w:b/>
+          <w:sz w:val="28"/>
+          <w:szCs w:val="28"/>
+        </w:rPr>
+      </w:pPr>
       <w:r>
         <w:rPr>
           <w:b/>
@@ -14570,56 +14286,6 @@
           </wp:inline>
         </w:drawing>
       </w:r>
-    </w:p>
-    <w:p>
-      <w:pPr>
-        <w:rPr>
-          <w:b/>
-          <w:sz w:val="28"/>
-          <w:szCs w:val="28"/>
-          <w:lang w:val="en-US"/>
-        </w:rPr>
-      </w:pPr>
-    </w:p>
-    <w:p>
-      <w:pPr>
-        <w:rPr>
-          <w:b/>
-          <w:sz w:val="28"/>
-          <w:szCs w:val="28"/>
-          <w:lang w:val="en-US"/>
-        </w:rPr>
-      </w:pPr>
-    </w:p>
-    <w:p>
-      <w:pPr>
-        <w:rPr>
-          <w:b/>
-          <w:sz w:val="28"/>
-          <w:szCs w:val="28"/>
-          <w:lang w:val="en-US"/>
-        </w:rPr>
-      </w:pPr>
-    </w:p>
-    <w:p>
-      <w:pPr>
-        <w:rPr>
-          <w:b/>
-          <w:sz w:val="28"/>
-          <w:szCs w:val="28"/>
-          <w:lang w:val="en-US"/>
-        </w:rPr>
-      </w:pPr>
-    </w:p>
-    <w:p>
-      <w:pPr>
-        <w:rPr>
-          <w:b/>
-          <w:sz w:val="28"/>
-          <w:szCs w:val="28"/>
-          <w:lang w:val="en-US"/>
-        </w:rPr>
-      </w:pPr>
     </w:p>
     <w:p>
       <w:pPr>

</xml_diff>